<commit_message>
Updates kidney biomarkers information
Updates kidney biomarkers information
- updated Yingtong Liu's previous data and documentation.
- added Lia's new AKI biomarker research information.

Lia G. Papageorge and Oliver He
</commit_message>
<xml_diff>
--- a/docs/kidney_biomarkers/Kidney biomarkers notes.docx
+++ b/docs/kidney_biomarkers/Kidney biomarkers notes.docx
@@ -1,31 +1,216 @@
 
 <file path=word/document.xml><?xml version="1.0" encoding="utf-8"?>
-<w:document xmlns:wpc="http://schemas.microsoft.com/office/word/2010/wordprocessingCanvas" xmlns:cx="http://schemas.microsoft.com/office/drawing/2014/chartex" xmlns:cx1="http://schemas.microsoft.com/office/drawing/2015/9/8/chartex" xmlns:mc="http://schemas.openxmlformats.org/markup-compatibility/2006" xmlns:o="urn:schemas-microsoft-com:office:office" xmlns:r="http://schemas.openxmlformats.org/officeDocument/2006/relationships" xmlns:m="http://schemas.openxmlformats.org/officeDocument/2006/math" xmlns:v="urn:schemas-microsoft-com:vml" xmlns:wp14="http://schemas.microsoft.com/office/word/2010/wordprocessingDrawing" xmlns:wp="http://schemas.openxmlformats.org/drawingml/2006/wordprocessingDrawing" xmlns:w10="urn:schemas-microsoft-com:office:word" xmlns:w="http://schemas.openxmlformats.org/wordprocessingml/2006/main" xmlns:w14="http://schemas.microsoft.com/office/word/2010/wordml" xmlns:w15="http://schemas.microsoft.com/office/word/2012/wordml" xmlns:w16se="http://schemas.microsoft.com/office/word/2015/wordml/symex" xmlns:wpg="http://schemas.microsoft.com/office/word/2010/wordprocessingGroup" xmlns:wpi="http://schemas.microsoft.com/office/word/2010/wordprocessingInk" xmlns:wne="http://schemas.microsoft.com/office/word/2006/wordml" xmlns:wps="http://schemas.microsoft.com/office/word/2010/wordprocessingShape" mc:Ignorable="w14 w15 w16se wp14">
+<w:document xmlns:wpc="http://schemas.microsoft.com/office/word/2010/wordprocessingCanvas" xmlns:cx="http://schemas.microsoft.com/office/drawing/2014/chartex" xmlns:cx1="http://schemas.microsoft.com/office/drawing/2015/9/8/chartex" xmlns:cx2="http://schemas.microsoft.com/office/drawing/2015/10/21/chartex" xmlns:cx3="http://schemas.microsoft.com/office/drawing/2016/5/9/chartex" xmlns:cx4="http://schemas.microsoft.com/office/drawing/2016/5/10/chartex" xmlns:cx5="http://schemas.microsoft.com/office/drawing/2016/5/11/chartex" xmlns:cx6="http://schemas.microsoft.com/office/drawing/2016/5/12/chartex" xmlns:cx7="http://schemas.microsoft.com/office/drawing/2016/5/13/chartex" xmlns:cx8="http://schemas.microsoft.com/office/drawing/2016/5/14/chartex" xmlns:mc="http://schemas.openxmlformats.org/markup-compatibility/2006" xmlns:aink="http://schemas.microsoft.com/office/drawing/2016/ink" xmlns:am3d="http://schemas.microsoft.com/office/drawing/2017/model3d" xmlns:o="urn:schemas-microsoft-com:office:office" xmlns:r="http://schemas.openxmlformats.org/officeDocument/2006/relationships" xmlns:m="http://schemas.openxmlformats.org/officeDocument/2006/math" xmlns:v="urn:schemas-microsoft-com:vml" xmlns:wp14="http://schemas.microsoft.com/office/word/2010/wordprocessingDrawing" xmlns:wp="http://schemas.openxmlformats.org/drawingml/2006/wordprocessingDrawing" xmlns:w10="urn:schemas-microsoft-com:office:word" xmlns:w="http://schemas.openxmlformats.org/wordprocessingml/2006/main" xmlns:w14="http://schemas.microsoft.com/office/word/2010/wordml" xmlns:w15="http://schemas.microsoft.com/office/word/2012/wordml" xmlns:w16cex="http://schemas.microsoft.com/office/word/2018/wordml/cex" xmlns:w16cid="http://schemas.microsoft.com/office/word/2016/wordml/cid" xmlns:w16="http://schemas.microsoft.com/office/word/2018/wordml" xmlns:w16sdtdh="http://schemas.microsoft.com/office/word/2020/wordml/sdtdatahash" xmlns:w16se="http://schemas.microsoft.com/office/word/2015/wordml/symex" xmlns:wpg="http://schemas.microsoft.com/office/word/2010/wordprocessingGroup" xmlns:wpi="http://schemas.microsoft.com/office/word/2010/wordprocessingInk" xmlns:wne="http://schemas.microsoft.com/office/word/2006/wordml" xmlns:wps="http://schemas.microsoft.com/office/word/2010/wordprocessingShape" mc:Ignorable="w14 w15 w16se w16cid w16 w16cex w16sdtdh wp14">
   <w:body>
     <w:p>
-      <w:r>
-        <w:t>Not</w:t>
-      </w:r>
-      <w:r>
+      <w:pPr>
+        <w:spacing w:after="0" w:line="240" w:lineRule="auto"/>
         <w:rPr>
-          <w:rFonts w:hint="eastAsia"/>
+          <w:b/>
+          <w:bCs/>
         </w:rPr>
-        <w:t>es</w:t>
-      </w:r>
-      <w:r>
-        <w:t>:</w:t>
-      </w:r>
-    </w:p>
-    <w:p>
-      <w:r>
+      </w:pPr>
+      <w:r>
+        <w:rPr>
+          <w:b/>
+          <w:bCs/>
+        </w:rPr>
         <w:t>Kidney Biomarkers project:</w:t>
       </w:r>
     </w:p>
     <w:p>
-      <w:bookmarkStart w:id="0" w:name="_GoBack"/>
-      <w:bookmarkEnd w:id="0"/>
-    </w:p>
-    <w:p/>
+      <w:pPr>
+        <w:spacing w:after="0" w:line="240" w:lineRule="auto"/>
+      </w:pPr>
+    </w:p>
+    <w:p>
+      <w:pPr>
+        <w:spacing w:after="0" w:line="240" w:lineRule="auto"/>
+      </w:pPr>
+      <w:r>
+        <w:t>3/18/2022:</w:t>
+      </w:r>
+    </w:p>
+    <w:p>
+      <w:pPr>
+        <w:spacing w:after="0" w:line="240" w:lineRule="auto"/>
+      </w:pPr>
+    </w:p>
+    <w:p>
+      <w:pPr>
+        <w:spacing w:after="0" w:line="240" w:lineRule="auto"/>
+      </w:pPr>
+      <w:r>
+        <w:t>Two related research projects:</w:t>
+      </w:r>
+    </w:p>
+    <w:p>
+      <w:pPr>
+        <w:pStyle w:val="ListParagraph"/>
+        <w:numPr>
+          <w:ilvl w:val="0"/>
+          <w:numId w:val="1"/>
+        </w:numPr>
+        <w:spacing w:after="0" w:line="240" w:lineRule="auto"/>
+      </w:pPr>
+      <w:r>
+        <w:t>Yingtong Liu conducted research during 2020-2021.</w:t>
+      </w:r>
+    </w:p>
+    <w:p>
+      <w:pPr>
+        <w:pStyle w:val="ListParagraph"/>
+        <w:numPr>
+          <w:ilvl w:val="1"/>
+          <w:numId w:val="1"/>
+        </w:numPr>
+        <w:spacing w:after="0" w:line="240" w:lineRule="auto"/>
+      </w:pPr>
+      <w:r>
+        <w:t xml:space="preserve">Summary: </w:t>
+      </w:r>
+      <w:r>
+        <w:t xml:space="preserve">identified </w:t>
+      </w:r>
+      <w:r>
+        <w:rPr>
+          <w:b/>
+          <w:bCs/>
+        </w:rPr>
+        <w:t xml:space="preserve">150 </w:t>
+      </w:r>
+      <w:r>
+        <w:t xml:space="preserve">cell-specific markers for 73 kidney cell types and </w:t>
+      </w:r>
+      <w:r>
+        <w:rPr>
+          <w:b/>
+          <w:bCs/>
+        </w:rPr>
+        <w:t>38</w:t>
+      </w:r>
+      <w:r>
+        <w:t xml:space="preserve"> diabetic</w:t>
+      </w:r>
+      <w:r>
+        <w:t xml:space="preserve"> </w:t>
+      </w:r>
+      <w:r>
+        <w:t>kidney disease (DKD)-related biomarkers</w:t>
+      </w:r>
+      <w:r>
+        <w:t xml:space="preserve">.  </w:t>
+      </w:r>
+    </w:p>
+    <w:p>
+      <w:pPr>
+        <w:pStyle w:val="ListParagraph"/>
+        <w:numPr>
+          <w:ilvl w:val="1"/>
+          <w:numId w:val="1"/>
+        </w:numPr>
+        <w:spacing w:after="0" w:line="240" w:lineRule="auto"/>
+      </w:pPr>
+      <w:r>
+        <w:t xml:space="preserve">See reference:  </w:t>
+      </w:r>
+      <w:r>
+        <w:t>Yingtong Liu, Wenjun Ju, Becky Steck, Sanjay Jain, Matthias Kretzler and Yongqun He. Ontology-based modeling, representation, and analysis of biomarkers in healthy and disease kidney tissue. The 12th International Conference on Biomedical Ontologies (ICBO 2021), Virtual conference hosted in Bolzano, Italy, September 15-18, 2021. 7-page conference paper (</w:t>
+      </w:r>
+      <w:r>
+        <w:t xml:space="preserve"> </w:t>
+      </w:r>
+      <w:hyperlink r:id="rId5" w:history="1">
+        <w:r>
+          <w:rPr>
+            <w:rStyle w:val="Hyperlink"/>
+          </w:rPr>
+          <w:t>http://ceur-w</w:t>
+        </w:r>
+        <w:r>
+          <w:rPr>
+            <w:rStyle w:val="Hyperlink"/>
+          </w:rPr>
+          <w:t>s</w:t>
+        </w:r>
+        <w:r>
+          <w:rPr>
+            <w:rStyle w:val="Hyperlink"/>
+          </w:rPr>
+          <w:t>.org/Vol-3073/paper8.pdf</w:t>
+        </w:r>
+      </w:hyperlink>
+      <w:r>
+        <w:t xml:space="preserve"> </w:t>
+      </w:r>
+      <w:r>
+        <w:t>). Early Career presentation by Liu.</w:t>
+      </w:r>
+    </w:p>
+    <w:p>
+      <w:pPr>
+        <w:pStyle w:val="ListParagraph"/>
+        <w:numPr>
+          <w:ilvl w:val="0"/>
+          <w:numId w:val="1"/>
+        </w:numPr>
+        <w:spacing w:after="0" w:line="240" w:lineRule="auto"/>
+      </w:pPr>
+      <w:r>
+        <w:t>Lia G. Papageorge conducted AKI biomarkers research since September 2021.</w:t>
+      </w:r>
+    </w:p>
+    <w:p>
+      <w:pPr>
+        <w:pStyle w:val="ListParagraph"/>
+        <w:numPr>
+          <w:ilvl w:val="1"/>
+          <w:numId w:val="1"/>
+        </w:numPr>
+        <w:spacing w:after="0" w:line="240" w:lineRule="auto"/>
+      </w:pPr>
+      <w:r>
+        <w:t>This is Lia’s UROP research project.</w:t>
+      </w:r>
+    </w:p>
+    <w:p>
+      <w:pPr>
+        <w:pStyle w:val="ListParagraph"/>
+        <w:numPr>
+          <w:ilvl w:val="1"/>
+          <w:numId w:val="1"/>
+        </w:numPr>
+        <w:spacing w:after="0" w:line="240" w:lineRule="auto"/>
+      </w:pPr>
+    </w:p>
+    <w:p>
+      <w:pPr>
+        <w:spacing w:after="0" w:line="240" w:lineRule="auto"/>
+      </w:pPr>
+    </w:p>
+    <w:p>
+      <w:pPr>
+        <w:spacing w:after="0" w:line="240" w:lineRule="auto"/>
+      </w:pPr>
+      <w:r>
+        <w:t xml:space="preserve">  </w:t>
+      </w:r>
+    </w:p>
+    <w:p>
+      <w:pPr>
+        <w:spacing w:after="0" w:line="240" w:lineRule="auto"/>
+      </w:pPr>
+    </w:p>
+    <w:p>
+      <w:pPr>
+        <w:spacing w:after="0" w:line="240" w:lineRule="auto"/>
+      </w:pPr>
+    </w:p>
+    <w:p>
+      <w:pPr>
+        <w:spacing w:after="0" w:line="240" w:lineRule="auto"/>
+      </w:pPr>
+    </w:p>
     <w:sectPr>
       <w:pgSz w:w="12240" w:h="15840"/>
       <w:pgMar w:top="1440" w:right="1440" w:bottom="1440" w:left="1440" w:header="720" w:footer="720" w:gutter="0"/>
@@ -36,8 +221,128 @@
 </w:document>
 </file>
 
+<file path=word/numbering.xml><?xml version="1.0" encoding="utf-8"?>
+<w:numbering xmlns:wpc="http://schemas.microsoft.com/office/word/2010/wordprocessingCanvas" xmlns:cx="http://schemas.microsoft.com/office/drawing/2014/chartex" xmlns:cx1="http://schemas.microsoft.com/office/drawing/2015/9/8/chartex" xmlns:cx2="http://schemas.microsoft.com/office/drawing/2015/10/21/chartex" xmlns:cx3="http://schemas.microsoft.com/office/drawing/2016/5/9/chartex" xmlns:cx4="http://schemas.microsoft.com/office/drawing/2016/5/10/chartex" xmlns:cx5="http://schemas.microsoft.com/office/drawing/2016/5/11/chartex" xmlns:cx6="http://schemas.microsoft.com/office/drawing/2016/5/12/chartex" xmlns:cx7="http://schemas.microsoft.com/office/drawing/2016/5/13/chartex" xmlns:cx8="http://schemas.microsoft.com/office/drawing/2016/5/14/chartex" xmlns:mc="http://schemas.openxmlformats.org/markup-compatibility/2006" xmlns:aink="http://schemas.microsoft.com/office/drawing/2016/ink" xmlns:am3d="http://schemas.microsoft.com/office/drawing/2017/model3d" xmlns:o="urn:schemas-microsoft-com:office:office" xmlns:r="http://schemas.openxmlformats.org/officeDocument/2006/relationships" xmlns:m="http://schemas.openxmlformats.org/officeDocument/2006/math" xmlns:v="urn:schemas-microsoft-com:vml" xmlns:wp14="http://schemas.microsoft.com/office/word/2010/wordprocessingDrawing" xmlns:wp="http://schemas.openxmlformats.org/drawingml/2006/wordprocessingDrawing" xmlns:w10="urn:schemas-microsoft-com:office:word" xmlns:w="http://schemas.openxmlformats.org/wordprocessingml/2006/main" xmlns:w14="http://schemas.microsoft.com/office/word/2010/wordml" xmlns:w15="http://schemas.microsoft.com/office/word/2012/wordml" xmlns:w16cex="http://schemas.microsoft.com/office/word/2018/wordml/cex" xmlns:w16cid="http://schemas.microsoft.com/office/word/2016/wordml/cid" xmlns:w16="http://schemas.microsoft.com/office/word/2018/wordml" xmlns:w16sdtdh="http://schemas.microsoft.com/office/word/2020/wordml/sdtdatahash" xmlns:w16se="http://schemas.microsoft.com/office/word/2015/wordml/symex" xmlns:wpg="http://schemas.microsoft.com/office/word/2010/wordprocessingGroup" xmlns:wpi="http://schemas.microsoft.com/office/word/2010/wordprocessingInk" xmlns:wne="http://schemas.microsoft.com/office/word/2006/wordml" xmlns:wps="http://schemas.microsoft.com/office/word/2010/wordprocessingShape" mc:Ignorable="w14 w15 w16se w16cid w16 w16cex w16sdtdh wp14">
+  <w:abstractNum w:abstractNumId="0" w15:restartNumberingAfterBreak="0">
+    <w:nsid w:val="306E2BB0"/>
+    <w:multiLevelType w:val="hybridMultilevel"/>
+    <w:tmpl w:val="E44CEE66"/>
+    <w:lvl w:ilvl="0" w:tplc="99BC5E02">
+      <w:numFmt w:val="bullet"/>
+      <w:lvlText w:val="-"/>
+      <w:lvlJc w:val="left"/>
+      <w:pPr>
+        <w:ind w:left="720" w:hanging="360"/>
+      </w:pPr>
+      <w:rPr>
+        <w:rFonts w:ascii="Calibri" w:eastAsiaTheme="minorEastAsia" w:hAnsi="Calibri" w:cs="Calibri" w:hint="default"/>
+      </w:rPr>
+    </w:lvl>
+    <w:lvl w:ilvl="1" w:tplc="04090003">
+      <w:start w:val="1"/>
+      <w:numFmt w:val="bullet"/>
+      <w:lvlText w:val="o"/>
+      <w:lvlJc w:val="left"/>
+      <w:pPr>
+        <w:ind w:left="1440" w:hanging="360"/>
+      </w:pPr>
+      <w:rPr>
+        <w:rFonts w:ascii="Courier New" w:hAnsi="Courier New" w:cs="Courier New" w:hint="default"/>
+      </w:rPr>
+    </w:lvl>
+    <w:lvl w:ilvl="2" w:tplc="04090005" w:tentative="1">
+      <w:start w:val="1"/>
+      <w:numFmt w:val="bullet"/>
+      <w:lvlText w:val=""/>
+      <w:lvlJc w:val="left"/>
+      <w:pPr>
+        <w:ind w:left="2160" w:hanging="360"/>
+      </w:pPr>
+      <w:rPr>
+        <w:rFonts w:ascii="Wingdings" w:hAnsi="Wingdings" w:hint="default"/>
+      </w:rPr>
+    </w:lvl>
+    <w:lvl w:ilvl="3" w:tplc="04090001" w:tentative="1">
+      <w:start w:val="1"/>
+      <w:numFmt w:val="bullet"/>
+      <w:lvlText w:val=""/>
+      <w:lvlJc w:val="left"/>
+      <w:pPr>
+        <w:ind w:left="2880" w:hanging="360"/>
+      </w:pPr>
+      <w:rPr>
+        <w:rFonts w:ascii="Symbol" w:hAnsi="Symbol" w:hint="default"/>
+      </w:rPr>
+    </w:lvl>
+    <w:lvl w:ilvl="4" w:tplc="04090003" w:tentative="1">
+      <w:start w:val="1"/>
+      <w:numFmt w:val="bullet"/>
+      <w:lvlText w:val="o"/>
+      <w:lvlJc w:val="left"/>
+      <w:pPr>
+        <w:ind w:left="3600" w:hanging="360"/>
+      </w:pPr>
+      <w:rPr>
+        <w:rFonts w:ascii="Courier New" w:hAnsi="Courier New" w:cs="Courier New" w:hint="default"/>
+      </w:rPr>
+    </w:lvl>
+    <w:lvl w:ilvl="5" w:tplc="04090005" w:tentative="1">
+      <w:start w:val="1"/>
+      <w:numFmt w:val="bullet"/>
+      <w:lvlText w:val=""/>
+      <w:lvlJc w:val="left"/>
+      <w:pPr>
+        <w:ind w:left="4320" w:hanging="360"/>
+      </w:pPr>
+      <w:rPr>
+        <w:rFonts w:ascii="Wingdings" w:hAnsi="Wingdings" w:hint="default"/>
+      </w:rPr>
+    </w:lvl>
+    <w:lvl w:ilvl="6" w:tplc="04090001" w:tentative="1">
+      <w:start w:val="1"/>
+      <w:numFmt w:val="bullet"/>
+      <w:lvlText w:val=""/>
+      <w:lvlJc w:val="left"/>
+      <w:pPr>
+        <w:ind w:left="5040" w:hanging="360"/>
+      </w:pPr>
+      <w:rPr>
+        <w:rFonts w:ascii="Symbol" w:hAnsi="Symbol" w:hint="default"/>
+      </w:rPr>
+    </w:lvl>
+    <w:lvl w:ilvl="7" w:tplc="04090003" w:tentative="1">
+      <w:start w:val="1"/>
+      <w:numFmt w:val="bullet"/>
+      <w:lvlText w:val="o"/>
+      <w:lvlJc w:val="left"/>
+      <w:pPr>
+        <w:ind w:left="5760" w:hanging="360"/>
+      </w:pPr>
+      <w:rPr>
+        <w:rFonts w:ascii="Courier New" w:hAnsi="Courier New" w:cs="Courier New" w:hint="default"/>
+      </w:rPr>
+    </w:lvl>
+    <w:lvl w:ilvl="8" w:tplc="04090005" w:tentative="1">
+      <w:start w:val="1"/>
+      <w:numFmt w:val="bullet"/>
+      <w:lvlText w:val=""/>
+      <w:lvlJc w:val="left"/>
+      <w:pPr>
+        <w:ind w:left="6480" w:hanging="360"/>
+      </w:pPr>
+      <w:rPr>
+        <w:rFonts w:ascii="Wingdings" w:hAnsi="Wingdings" w:hint="default"/>
+      </w:rPr>
+    </w:lvl>
+  </w:abstractNum>
+  <w:num w:numId="1">
+    <w:abstractNumId w:val="0"/>
+  </w:num>
+</w:numbering>
+</file>
+
 <file path=word/styles.xml><?xml version="1.0" encoding="utf-8"?>
-<w:styles xmlns:mc="http://schemas.openxmlformats.org/markup-compatibility/2006" xmlns:r="http://schemas.openxmlformats.org/officeDocument/2006/relationships" xmlns:w="http://schemas.openxmlformats.org/wordprocessingml/2006/main" xmlns:w14="http://schemas.microsoft.com/office/word/2010/wordml" xmlns:w15="http://schemas.microsoft.com/office/word/2012/wordml" xmlns:w16se="http://schemas.microsoft.com/office/word/2015/wordml/symex" mc:Ignorable="w14 w15 w16se">
+<w:styles xmlns:mc="http://schemas.openxmlformats.org/markup-compatibility/2006" xmlns:r="http://schemas.openxmlformats.org/officeDocument/2006/relationships" xmlns:w="http://schemas.openxmlformats.org/wordprocessingml/2006/main" xmlns:w14="http://schemas.microsoft.com/office/word/2010/wordml" xmlns:w15="http://schemas.microsoft.com/office/word/2012/wordml" xmlns:w16cex="http://schemas.microsoft.com/office/word/2018/wordml/cex" xmlns:w16cid="http://schemas.microsoft.com/office/word/2016/wordml/cid" xmlns:w16="http://schemas.microsoft.com/office/word/2018/wordml" xmlns:w16sdtdh="http://schemas.microsoft.com/office/word/2020/wordml/sdtdatahash" xmlns:w16se="http://schemas.microsoft.com/office/word/2015/wordml/symex" mc:Ignorable="w14 w15 w16se w16cid w16 w16cex w16sdtdh">
   <w:docDefaults>
     <w:rPrDefault>
       <w:rPr>
@@ -53,7 +358,7 @@
       </w:pPr>
     </w:pPrDefault>
   </w:docDefaults>
-  <w:latentStyles w:defLockedState="0" w:defUIPriority="99" w:defSemiHidden="0" w:defUnhideWhenUsed="0" w:defQFormat="0" w:count="371">
+  <w:latentStyles w:defLockedState="0" w:defUIPriority="99" w:defSemiHidden="0" w:defUnhideWhenUsed="0" w:defQFormat="0" w:count="376">
     <w:lsdException w:name="Normal" w:uiPriority="0" w:qFormat="1"/>
     <w:lsdException w:name="heading 1" w:uiPriority="9" w:qFormat="1"/>
     <w:lsdException w:name="heading 2" w:semiHidden="1" w:uiPriority="9" w:unhideWhenUsed="1" w:qFormat="1"/>
@@ -159,7 +464,6 @@
     <w:lsdException w:name="HTML Sample" w:semiHidden="1" w:unhideWhenUsed="1"/>
     <w:lsdException w:name="HTML Typewriter" w:semiHidden="1" w:unhideWhenUsed="1"/>
     <w:lsdException w:name="HTML Variable" w:semiHidden="1" w:unhideWhenUsed="1"/>
-    <w:lsdException w:name="Normal Table" w:semiHidden="1" w:unhideWhenUsed="1"/>
     <w:lsdException w:name="annotation subject" w:semiHidden="1" w:unhideWhenUsed="1"/>
     <w:lsdException w:name="No List" w:semiHidden="1" w:unhideWhenUsed="1"/>
     <w:lsdException w:name="Outline List 1" w:semiHidden="1" w:unhideWhenUsed="1"/>
@@ -202,11 +506,8 @@
     <w:lsdException w:name="Table Contemporary" w:semiHidden="1" w:unhideWhenUsed="1"/>
     <w:lsdException w:name="Table Elegant" w:semiHidden="1" w:unhideWhenUsed="1"/>
     <w:lsdException w:name="Table Professional" w:semiHidden="1" w:unhideWhenUsed="1"/>
-    <w:lsdException w:name="Table Subtle 1" w:semiHidden="1" w:unhideWhenUsed="1"/>
     <w:lsdException w:name="Table Subtle 2" w:semiHidden="1" w:unhideWhenUsed="1"/>
     <w:lsdException w:name="Table Web 1" w:semiHidden="1" w:unhideWhenUsed="1"/>
-    <w:lsdException w:name="Table Web 2" w:semiHidden="1" w:unhideWhenUsed="1"/>
-    <w:lsdException w:name="Table Web 3" w:semiHidden="1" w:unhideWhenUsed="1"/>
     <w:lsdException w:name="Balloon Text" w:semiHidden="1" w:unhideWhenUsed="1"/>
     <w:lsdException w:name="Table Grid" w:uiPriority="39"/>
     <w:lsdException w:name="Table Theme" w:semiHidden="1" w:unhideWhenUsed="1"/>
@@ -425,6 +726,11 @@
     <w:lsdException w:name="List Table 5 Dark Accent 6" w:uiPriority="50"/>
     <w:lsdException w:name="List Table 6 Colorful Accent 6" w:uiPriority="51"/>
     <w:lsdException w:name="List Table 7 Colorful Accent 6" w:uiPriority="52"/>
+    <w:lsdException w:name="Mention" w:semiHidden="1" w:unhideWhenUsed="1"/>
+    <w:lsdException w:name="Smart Hyperlink" w:semiHidden="1" w:unhideWhenUsed="1"/>
+    <w:lsdException w:name="Hashtag" w:semiHidden="1" w:unhideWhenUsed="1"/>
+    <w:lsdException w:name="Unresolved Mention" w:semiHidden="1" w:unhideWhenUsed="1"/>
+    <w:lsdException w:name="Smart Link" w:semiHidden="1" w:unhideWhenUsed="1"/>
   </w:latentStyles>
   <w:style w:type="paragraph" w:default="1" w:styleId="Normal">
     <w:name w:val="Normal"/>
@@ -456,6 +762,52 @@
     <w:uiPriority w:val="99"/>
     <w:semiHidden/>
     <w:unhideWhenUsed/>
+  </w:style>
+  <w:style w:type="paragraph" w:styleId="ListParagraph">
+    <w:name w:val="List Paragraph"/>
+    <w:basedOn w:val="Normal"/>
+    <w:uiPriority w:val="34"/>
+    <w:qFormat/>
+    <w:rsid w:val="00865DED"/>
+    <w:pPr>
+      <w:ind w:left="720"/>
+      <w:contextualSpacing/>
+    </w:pPr>
+  </w:style>
+  <w:style w:type="character" w:styleId="Hyperlink">
+    <w:name w:val="Hyperlink"/>
+    <w:basedOn w:val="DefaultParagraphFont"/>
+    <w:uiPriority w:val="99"/>
+    <w:unhideWhenUsed/>
+    <w:rsid w:val="00865DED"/>
+    <w:rPr>
+      <w:color w:val="0563C1" w:themeColor="hyperlink"/>
+      <w:u w:val="single"/>
+    </w:rPr>
+  </w:style>
+  <w:style w:type="character" w:styleId="UnresolvedMention">
+    <w:name w:val="Unresolved Mention"/>
+    <w:basedOn w:val="DefaultParagraphFont"/>
+    <w:uiPriority w:val="99"/>
+    <w:semiHidden/>
+    <w:unhideWhenUsed/>
+    <w:rsid w:val="00865DED"/>
+    <w:rPr>
+      <w:color w:val="605E5C"/>
+      <w:shd w:val="clear" w:color="auto" w:fill="E1DFDD"/>
+    </w:rPr>
+  </w:style>
+  <w:style w:type="character" w:styleId="FollowedHyperlink">
+    <w:name w:val="FollowedHyperlink"/>
+    <w:basedOn w:val="DefaultParagraphFont"/>
+    <w:uiPriority w:val="99"/>
+    <w:semiHidden/>
+    <w:unhideWhenUsed/>
+    <w:rsid w:val="00865DED"/>
+    <w:rPr>
+      <w:color w:val="954F72" w:themeColor="followedHyperlink"/>
+      <w:u w:val="single"/>
+    </w:rPr>
   </w:style>
 </w:styles>
 </file>

</xml_diff>